<commit_message>
Few changes to the Executive Summary. Added the user manual
</commit_message>
<xml_diff>
--- a/Executive Summary.docx
+++ b/Executive Summary.docx
@@ -114,7 +114,21 @@
               <w:rPr>
                 <w:rFonts w:cstheme="majorHAnsi"/>
               </w:rPr>
-              <w:t>Jonas Sajonas (s5284977)</w:t>
+              <w:t xml:space="preserve">Jonas </w:t>
+            </w:r>
+            <w:proofErr w:type="spellStart"/>
+            <w:r>
+              <w:rPr>
+                <w:rFonts w:cstheme="majorHAnsi"/>
+              </w:rPr>
+              <w:t>Sajonas</w:t>
+            </w:r>
+            <w:proofErr w:type="spellEnd"/>
+            <w:r>
+              <w:rPr>
+                <w:rFonts w:cstheme="majorHAnsi"/>
+              </w:rPr>
+              <w:t xml:space="preserve"> (s5284977)</w:t>
             </w:r>
           </w:p>
           <w:p>
@@ -149,7 +163,7 @@
                 <w:placeholder>
                   <w:docPart w:val="CCAB335EBB7D49D09A6FD43A25F22038"/>
                 </w:placeholder>
-                <w:date>
+                <w:date w:fullDate="2023-10-06T00:00:00Z">
                   <w:dateFormat w:val="MMMM d, yyyy"/>
                   <w:lid w:val="en-US"/>
                   <w:storeMappedDataAs w:val="dateTime"/>
@@ -161,13 +175,7 @@
                   <w:rPr>
                     <w:rFonts w:cstheme="majorHAnsi"/>
                   </w:rPr>
-                  <w:t>Date</w:t>
-                </w:r>
-                <w:r>
-                  <w:rPr>
-                    <w:rFonts w:cstheme="majorHAnsi"/>
-                  </w:rPr>
-                  <w:t>:</w:t>
+                  <w:t>October 6, 2023</w:t>
                 </w:r>
               </w:sdtContent>
             </w:sdt>
@@ -194,7 +202,7 @@
           <w:szCs w:val="24"/>
         </w:rPr>
         <w:sectPr>
-          <w:footerReference w:type="first" r:id="rId10"/>
+          <w:footerReference w:type="first" r:id="rId9"/>
           <w:pgSz w:w="12240" w:h="15840" w:code="1"/>
           <w:pgMar w:top="1440" w:right="1440" w:bottom="1440" w:left="1440" w:header="720" w:footer="720" w:gutter="0"/>
           <w:pgBorders w:display="firstPage">
@@ -256,7 +264,43 @@
           <w:sz w:val="24"/>
           <w:szCs w:val="24"/>
         </w:rPr>
-        <w:t>This document investigates the functionalities of the AJJ BNB application, which was designed for efficient data visualisation through charts and tables over 12 months using public Sydney Airbnb data. The application successfully generates data such as listing counts, price distributions, keyword searches correlated with amenities, cleanliness keyword searches in comments, and house listing ratings, all within specific Sydney suburbs. However, while it effectively produces tabulated results based on location and time specifications, it requires diagrammatic representations. Furthermore, some generated graphs do not allow for date selection, resulting in extensive data presentation, as seen in the price distribution charts. Furthermore, the application could benefit from improved data limitation features and date selection capabilities across all use cases for a more refined user experience and data presentation.</w:t>
+        <w:t xml:space="preserve">This document investigates the functionalities of the AJJ BNB application, which was designed for efficient data </w:t>
+      </w:r>
+      <w:proofErr w:type="spellStart"/>
+      <w:r>
+        <w:rPr>
+          <w:rFonts w:asciiTheme="majorHAnsi" w:hAnsiTheme="majorHAnsi" w:cstheme="majorHAnsi"/>
+          <w:sz w:val="24"/>
+          <w:szCs w:val="24"/>
+        </w:rPr>
+        <w:t>visualisation</w:t>
+      </w:r>
+      <w:proofErr w:type="spellEnd"/>
+      <w:r>
+        <w:rPr>
+          <w:rFonts w:asciiTheme="majorHAnsi" w:hAnsiTheme="majorHAnsi" w:cstheme="majorHAnsi"/>
+          <w:sz w:val="24"/>
+          <w:szCs w:val="24"/>
+        </w:rPr>
+        <w:t xml:space="preserve"> through charts and tables over a 12-month period using public Sydney Airbnb data. The application successfully generates data such as listing counts, price distributions, keyword searches correlated with amenities, cleanliness keyword searches in comments/reviews, and house listing ratings. </w:t>
+      </w:r>
+      <w:proofErr w:type="gramStart"/>
+      <w:r>
+        <w:rPr>
+          <w:rFonts w:asciiTheme="majorHAnsi" w:hAnsiTheme="majorHAnsi" w:cstheme="majorHAnsi"/>
+          <w:sz w:val="24"/>
+          <w:szCs w:val="24"/>
+        </w:rPr>
+        <w:t>All of</w:t>
+      </w:r>
+      <w:proofErr w:type="gramEnd"/>
+      <w:r>
+        <w:rPr>
+          <w:rFonts w:asciiTheme="majorHAnsi" w:hAnsiTheme="majorHAnsi" w:cstheme="majorHAnsi"/>
+          <w:sz w:val="24"/>
+          <w:szCs w:val="24"/>
+        </w:rPr>
+        <w:t xml:space="preserve"> this data is from within specific Sydney suburbs. However, while it effectively produces tabulated results based on location and time specifications, it requires diagrammatic representations. Furthermore, some generated graphs do not allow for date selection, resulting in extensive data presentation, as seen in the price distribution charts. Furthermore, the application could benefit from improved data limitation features and date selection capabilities across all use cases for a more refined user experience and data presentation.</w:t>
       </w:r>
     </w:p>
     <w:sdt>
@@ -310,7 +354,43 @@
           <w:sz w:val="24"/>
           <w:szCs w:val="24"/>
         </w:rPr>
-        <w:t xml:space="preserve">This report outlines the functionalities that are implemented within the application software. It emphasises its ability to display five distinct data types, with an additional option for visualising the fifth data type using a chart. The first three analyses extract data within user-specified date ranges and present the retrieved information in a tabular format. </w:t>
+        <w:t xml:space="preserve">This report outlines the functionalities that are implemented within the application software. It </w:t>
+      </w:r>
+      <w:proofErr w:type="spellStart"/>
+      <w:r>
+        <w:rPr>
+          <w:rFonts w:asciiTheme="majorHAnsi" w:hAnsiTheme="majorHAnsi" w:cstheme="majorHAnsi"/>
+          <w:sz w:val="24"/>
+          <w:szCs w:val="24"/>
+        </w:rPr>
+        <w:t>emphasises</w:t>
+      </w:r>
+      <w:proofErr w:type="spellEnd"/>
+      <w:r>
+        <w:rPr>
+          <w:rFonts w:asciiTheme="majorHAnsi" w:hAnsiTheme="majorHAnsi" w:cstheme="majorHAnsi"/>
+          <w:sz w:val="24"/>
+          <w:szCs w:val="24"/>
+        </w:rPr>
+        <w:t xml:space="preserve"> its ability to display five distinct data types, with an additional option for </w:t>
+      </w:r>
+      <w:proofErr w:type="spellStart"/>
+      <w:r>
+        <w:rPr>
+          <w:rFonts w:asciiTheme="majorHAnsi" w:hAnsiTheme="majorHAnsi" w:cstheme="majorHAnsi"/>
+          <w:sz w:val="24"/>
+          <w:szCs w:val="24"/>
+        </w:rPr>
+        <w:t>visualising</w:t>
+      </w:r>
+      <w:proofErr w:type="spellEnd"/>
+      <w:r>
+        <w:rPr>
+          <w:rFonts w:asciiTheme="majorHAnsi" w:hAnsiTheme="majorHAnsi" w:cstheme="majorHAnsi"/>
+          <w:sz w:val="24"/>
+          <w:szCs w:val="24"/>
+        </w:rPr>
+        <w:t xml:space="preserve"> the fifth data type using a chart. The first three analyses extract data within user-specified date ranges and present the retrieved information in a tabular format. </w:t>
       </w:r>
     </w:p>
     <w:p>
@@ -331,7 +411,25 @@
           <w:sz w:val="24"/>
           <w:szCs w:val="24"/>
         </w:rPr>
-        <w:t>This layout design allows users to manually select, view, and use data as they see fit. Furthermore, the software includes two chart views to elucidate discernible trends within the data while intentionally omitting date parameters to limit the search scope. The retrieved data is naturally flexible, allowing further user-driven customisation within the software to meet specific analytical needs. The subsequent analysis outlines the specifics of the data obtained through these processes.</w:t>
+        <w:t xml:space="preserve">This layout design allows users to manually select, view, and use data as they see fit. Furthermore, the software includes two chart views to show trends within the data while intentionally omitting date parameters to limit the search scope. The retrieved data is naturally flexible, allowing further user-driven </w:t>
+      </w:r>
+      <w:proofErr w:type="spellStart"/>
+      <w:r>
+        <w:rPr>
+          <w:rFonts w:asciiTheme="majorHAnsi" w:hAnsiTheme="majorHAnsi" w:cstheme="majorHAnsi"/>
+          <w:sz w:val="24"/>
+          <w:szCs w:val="24"/>
+        </w:rPr>
+        <w:t>customisation</w:t>
+      </w:r>
+      <w:proofErr w:type="spellEnd"/>
+      <w:r>
+        <w:rPr>
+          <w:rFonts w:asciiTheme="majorHAnsi" w:hAnsiTheme="majorHAnsi" w:cstheme="majorHAnsi"/>
+          <w:sz w:val="24"/>
+          <w:szCs w:val="24"/>
+        </w:rPr>
+        <w:t xml:space="preserve"> within the software to meet specific analytical needs. The subsequent analysis outlines the specifics of the data obtained through these processes.</w:t>
       </w:r>
     </w:p>
     <w:p>
@@ -409,15 +507,7 @@
           <w:sz w:val="24"/>
           <w:szCs w:val="24"/>
         </w:rPr>
-        <w:t>The "Display Listings for a Suburb" feature retrieves and displays relevant information from the database in a tabular format. This function's date range was set from January 1, 2019, to January 1, 2020. The data is extracted using predefined parameters from a concise, built-in table chosen by the team to highlight essential listing details for the application. Upon successful data retrieval, a new window is opened, displaying a table containing listing details such as, but not limited to, listing names, URLs, and locations.</w:t>
-      </w:r>
-      <w:r>
-        <w:rPr>
-          <w:rFonts w:asciiTheme="majorHAnsi" w:hAnsiTheme="majorHAnsi" w:cstheme="majorHAnsi"/>
-          <w:sz w:val="24"/>
-          <w:szCs w:val="24"/>
-        </w:rPr>
-        <w:t xml:space="preserve"> Figures 1 and 2 below depict the interface and the result.</w:t>
+        <w:t>The "Display Listings for a Suburb" feature retrieves and displays relevant information from the database in a tabular format. This function's date range was set from January 1, 2019, to January 1, 2020. The data is extracted using predefined parameters from a concise, built-in table chosen by the team to highlight essential listing details for the application. Upon successful data retrieval, a new window is opened. This window displays a table which lists information such as names, URLs, and locations. Figures 1 and 2 below depict the interface and the result.</w:t>
       </w:r>
     </w:p>
     <w:p>
@@ -434,6 +524,7 @@
       <w:r>
         <w:rPr>
           <w:rFonts w:asciiTheme="majorHAnsi" w:hAnsiTheme="majorHAnsi" w:cstheme="majorHAnsi"/>
+          <w:noProof/>
           <w:sz w:val="24"/>
           <w:szCs w:val="24"/>
         </w:rPr>
@@ -454,7 +545,7 @@
                     <pic:cNvPicPr/>
                   </pic:nvPicPr>
                   <pic:blipFill>
-                    <a:blip r:embed="rId11"/>
+                    <a:blip r:embed="rId10"/>
                     <a:stretch>
                       <a:fillRect/>
                     </a:stretch>
@@ -517,6 +608,7 @@
       <w:r>
         <w:rPr>
           <w:rFonts w:asciiTheme="majorHAnsi" w:hAnsiTheme="majorHAnsi" w:cstheme="majorHAnsi"/>
+          <w:noProof/>
           <w:sz w:val="24"/>
           <w:szCs w:val="24"/>
         </w:rPr>
@@ -536,7 +628,7 @@
                     <pic:cNvPicPr/>
                   </pic:nvPicPr>
                   <pic:blipFill rotWithShape="1">
-                    <a:blip r:embed="rId12"/>
+                    <a:blip r:embed="rId11"/>
                     <a:srcRect b="3564"/>
                     <a:stretch/>
                   </pic:blipFill>
@@ -605,7 +697,25 @@
           <w:sz w:val="24"/>
           <w:szCs w:val="24"/>
         </w:rPr>
-        <w:t xml:space="preserve">Listings for Pymont for a </w:t>
+        <w:t xml:space="preserve">Listings for </w:t>
+      </w:r>
+      <w:proofErr w:type="spellStart"/>
+      <w:r>
+        <w:rPr>
+          <w:rFonts w:asciiTheme="majorHAnsi" w:hAnsiTheme="majorHAnsi" w:cstheme="majorHAnsi"/>
+          <w:sz w:val="24"/>
+          <w:szCs w:val="24"/>
+        </w:rPr>
+        <w:t>Pymont</w:t>
+      </w:r>
+      <w:proofErr w:type="spellEnd"/>
+      <w:r>
+        <w:rPr>
+          <w:rFonts w:asciiTheme="majorHAnsi" w:hAnsiTheme="majorHAnsi" w:cstheme="majorHAnsi"/>
+          <w:sz w:val="24"/>
+          <w:szCs w:val="24"/>
+        </w:rPr>
+        <w:t xml:space="preserve"> for a </w:t>
       </w:r>
       <w:r>
         <w:rPr>
@@ -704,6 +814,7 @@
       <w:r>
         <w:rPr>
           <w:rFonts w:asciiTheme="majorHAnsi" w:hAnsiTheme="majorHAnsi" w:cstheme="majorHAnsi"/>
+          <w:noProof/>
           <w:sz w:val="24"/>
           <w:szCs w:val="24"/>
         </w:rPr>
@@ -724,7 +835,7 @@
                     <pic:cNvPicPr/>
                   </pic:nvPicPr>
                   <pic:blipFill>
-                    <a:blip r:embed="rId13"/>
+                    <a:blip r:embed="rId12"/>
                     <a:stretch>
                       <a:fillRect/>
                     </a:stretch>
@@ -779,6 +890,7 @@
       <w:r>
         <w:rPr>
           <w:rFonts w:asciiTheme="majorHAnsi" w:hAnsiTheme="majorHAnsi" w:cstheme="majorHAnsi"/>
+          <w:noProof/>
           <w:sz w:val="24"/>
           <w:szCs w:val="24"/>
         </w:rPr>
@@ -798,7 +910,7 @@
                     <pic:cNvPicPr/>
                   </pic:nvPicPr>
                   <pic:blipFill rotWithShape="1">
-                    <a:blip r:embed="rId14"/>
+                    <a:blip r:embed="rId13"/>
                     <a:srcRect l="5128" t="10286" r="4487" b="2667"/>
                     <a:stretch/>
                   </pic:blipFill>
@@ -914,40 +1026,7 @@
           <w:sz w:val="24"/>
           <w:szCs w:val="24"/>
         </w:rPr>
-        <w:t>Users can use the "Display Search Record Interface" functionality to choose data within specific date ranges and launch keyword searches connected to the amenities table. Using the interface, a search with the keyword "pool" was performed on shortlists from January 1, 2019, to January 1, 2020. The search produced tabulated records displaying listings with pools listed as features. The following figures explain the method and outcomes of this keyword search functionality.</w:t>
-      </w:r>
-      <w:r>
-        <w:rPr>
-          <w:rStyle w:val="Emphasis"/>
-          <w:rFonts w:asciiTheme="majorHAnsi" w:hAnsiTheme="majorHAnsi" w:cstheme="majorHAnsi"/>
-          <w:i w:val="0"/>
-          <w:iCs w:val="0"/>
-          <w:sz w:val="24"/>
-          <w:szCs w:val="24"/>
-        </w:rPr>
-        <w:t xml:space="preserve"> Figures 5 and 6 </w:t>
-      </w:r>
-      <w:r>
-        <w:rPr>
-          <w:rStyle w:val="Emphasis"/>
-          <w:rFonts w:asciiTheme="majorHAnsi" w:hAnsiTheme="majorHAnsi" w:cstheme="majorHAnsi"/>
-          <w:i w:val="0"/>
-          <w:iCs w:val="0"/>
-          <w:sz w:val="24"/>
-          <w:szCs w:val="24"/>
-        </w:rPr>
-        <w:t>show</w:t>
-      </w:r>
-      <w:r>
-        <w:rPr>
-          <w:rStyle w:val="Emphasis"/>
-          <w:rFonts w:asciiTheme="majorHAnsi" w:hAnsiTheme="majorHAnsi" w:cstheme="majorHAnsi"/>
-          <w:i w:val="0"/>
-          <w:iCs w:val="0"/>
-          <w:sz w:val="24"/>
-          <w:szCs w:val="24"/>
-        </w:rPr>
-        <w:t xml:space="preserve"> the functionality of Display Records.</w:t>
+        <w:t>Users can use the "Display Search Record Interface" functionality to choose data within specific date ranges and add keywords to search for in the amenities table. Using the interface, a search with the keyword "pool" was performed on shortlists from January 1, 2019, to January 1, 2020. The search produced tabulated records displaying listings with pools listed as features. The following figures explain the method and outcomes of this keyword search functionality. Figures 5 and 6 show the functionality of Display Records.</w:t>
       </w:r>
     </w:p>
     <w:p>
@@ -964,6 +1043,7 @@
       <w:r>
         <w:rPr>
           <w:rFonts w:asciiTheme="majorHAnsi" w:hAnsiTheme="majorHAnsi" w:cstheme="majorHAnsi"/>
+          <w:noProof/>
           <w:sz w:val="24"/>
           <w:szCs w:val="24"/>
         </w:rPr>
@@ -984,7 +1064,7 @@
                     <pic:cNvPicPr/>
                   </pic:nvPicPr>
                   <pic:blipFill>
-                    <a:blip r:embed="rId15"/>
+                    <a:blip r:embed="rId14"/>
                     <a:stretch>
                       <a:fillRect/>
                     </a:stretch>
@@ -1059,6 +1139,7 @@
       <w:r>
         <w:rPr>
           <w:rFonts w:asciiTheme="majorHAnsi" w:hAnsiTheme="majorHAnsi" w:cstheme="majorHAnsi"/>
+          <w:noProof/>
           <w:sz w:val="24"/>
           <w:szCs w:val="24"/>
         </w:rPr>
@@ -1078,7 +1159,7 @@
                     <pic:cNvPicPr/>
                   </pic:nvPicPr>
                   <pic:blipFill>
-                    <a:blip r:embed="rId16"/>
+                    <a:blip r:embed="rId15"/>
                     <a:stretch>
                       <a:fillRect/>
                     </a:stretch>
@@ -1186,8 +1267,18 @@
           <w:rFonts w:cstheme="majorHAnsi"/>
           <w:b/>
         </w:rPr>
-        <w:t>Chart of Suburbs according to Cleanliness</w:t>
-      </w:r>
+        <w:t xml:space="preserve">Chart of Suburbs according to </w:t>
+      </w:r>
+      <w:proofErr w:type="gramStart"/>
+      <w:r>
+        <w:rPr>
+          <w:rStyle w:val="Heading1Char"/>
+          <w:rFonts w:cstheme="majorHAnsi"/>
+          <w:b/>
+        </w:rPr>
+        <w:t>Cleanliness</w:t>
+      </w:r>
+      <w:proofErr w:type="gramEnd"/>
     </w:p>
     <w:p>
       <w:pPr>
@@ -1205,55 +1296,25 @@
           <w:sz w:val="24"/>
           <w:szCs w:val="24"/>
         </w:rPr>
-        <w:t>The "Display Cleanliness Records Interface" allows users to select a suburb and receive a tabular list of suburb records referencing cleanliness-related phrases. This table lists the dates of comments, reviewers, and cleanliness-related remarks, containing all results in the database without regard to date constraints. Keywords utilised include clean, unclean, dust, neat, and others.</w:t>
-      </w:r>
-      <w:r>
-        <w:rPr>
-          <w:rFonts w:asciiTheme="majorHAnsi" w:hAnsiTheme="majorHAnsi" w:cstheme="majorHAnsi"/>
-          <w:sz w:val="24"/>
-          <w:szCs w:val="24"/>
-        </w:rPr>
-        <w:t xml:space="preserve"> </w:t>
-      </w:r>
-      <w:r>
-        <w:rPr>
-          <w:rFonts w:asciiTheme="majorHAnsi" w:hAnsiTheme="majorHAnsi" w:cstheme="majorHAnsi"/>
-          <w:sz w:val="24"/>
-          <w:szCs w:val="24"/>
-        </w:rPr>
-        <w:t>Figure</w:t>
-      </w:r>
-      <w:r>
-        <w:rPr>
-          <w:rFonts w:asciiTheme="majorHAnsi" w:hAnsiTheme="majorHAnsi" w:cstheme="majorHAnsi"/>
-          <w:sz w:val="24"/>
-          <w:szCs w:val="24"/>
-        </w:rPr>
-        <w:t xml:space="preserve"> 8 shows</w:t>
-      </w:r>
-      <w:r>
-        <w:rPr>
-          <w:rFonts w:asciiTheme="majorHAnsi" w:hAnsiTheme="majorHAnsi" w:cstheme="majorHAnsi"/>
-          <w:sz w:val="24"/>
-          <w:szCs w:val="24"/>
-        </w:rPr>
-        <w:t xml:space="preserve"> the </w:t>
-      </w:r>
-      <w:r>
-        <w:rPr>
-          <w:rFonts w:asciiTheme="majorHAnsi" w:hAnsiTheme="majorHAnsi" w:cstheme="majorHAnsi"/>
-          <w:sz w:val="24"/>
-          <w:szCs w:val="24"/>
-        </w:rPr>
-        <w:t>results</w:t>
-      </w:r>
-      <w:r>
-        <w:rPr>
-          <w:rFonts w:asciiTheme="majorHAnsi" w:hAnsiTheme="majorHAnsi" w:cstheme="majorHAnsi"/>
-          <w:sz w:val="24"/>
-          <w:szCs w:val="24"/>
-        </w:rPr>
-        <w:t xml:space="preserve"> of the queries.</w:t>
+        <w:t xml:space="preserve">The "Display Cleanliness Records Interface" allows users to select a suburb and receive a tabular list of suburb records referencing cleanliness-related phrases. This table lists the dates of comments, reviewers, and cleanliness-related remarks, containing all results in the database without regard to date constraints. Keywords </w:t>
+      </w:r>
+      <w:proofErr w:type="spellStart"/>
+      <w:r>
+        <w:rPr>
+          <w:rFonts w:asciiTheme="majorHAnsi" w:hAnsiTheme="majorHAnsi" w:cstheme="majorHAnsi"/>
+          <w:sz w:val="24"/>
+          <w:szCs w:val="24"/>
+        </w:rPr>
+        <w:t>utilised</w:t>
+      </w:r>
+      <w:proofErr w:type="spellEnd"/>
+      <w:r>
+        <w:rPr>
+          <w:rFonts w:asciiTheme="majorHAnsi" w:hAnsiTheme="majorHAnsi" w:cstheme="majorHAnsi"/>
+          <w:sz w:val="24"/>
+          <w:szCs w:val="24"/>
+        </w:rPr>
+        <w:t xml:space="preserve"> include clean, unclean, dust, neat, and more. Figure 8 shows the results of the queries.</w:t>
       </w:r>
     </w:p>
     <w:p>
@@ -1270,6 +1331,7 @@
       <w:r>
         <w:rPr>
           <w:rFonts w:asciiTheme="majorHAnsi" w:hAnsiTheme="majorHAnsi" w:cstheme="majorHAnsi"/>
+          <w:noProof/>
           <w:sz w:val="24"/>
           <w:szCs w:val="24"/>
         </w:rPr>
@@ -1290,7 +1352,7 @@
                     <pic:cNvPicPr/>
                   </pic:nvPicPr>
                   <pic:blipFill>
-                    <a:blip r:embed="rId17"/>
+                    <a:blip r:embed="rId16"/>
                     <a:stretch>
                       <a:fillRect/>
                     </a:stretch>
@@ -1345,6 +1407,7 @@
       <w:r>
         <w:rPr>
           <w:rFonts w:asciiTheme="majorHAnsi" w:hAnsiTheme="majorHAnsi" w:cstheme="majorHAnsi"/>
+          <w:noProof/>
           <w:sz w:val="24"/>
           <w:szCs w:val="24"/>
         </w:rPr>
@@ -1364,7 +1427,7 @@
                     <pic:cNvPicPr/>
                   </pic:nvPicPr>
                   <pic:blipFill>
-                    <a:blip r:embed="rId18"/>
+                    <a:blip r:embed="rId17"/>
                     <a:stretch>
                       <a:fillRect/>
                     </a:stretch>
@@ -1468,7 +1531,7 @@
           <w:sz w:val="24"/>
           <w:szCs w:val="24"/>
         </w:rPr>
-        <w:t>The "Display Listings in a Suburb by Ratings" feature provides a table of listings for a user-selected suburb using pre-selected parameters. Users can examine either a condensed or comprehensive version of the table. This tool, which works without regard to time, generates a ratings-based listings table for the selected suburb, aggregating all available data for that area.</w:t>
+        <w:t>The "Display Listings in a Suburb by Ratings" feature provides a table of listings for a user-selected suburb using pre-selected parameters. Users can examine either a condensed or comprehensive version of the table. This feature, which works without regard for time, generates a ratings-based table for the selected suburb, aggregating all available data for that area.</w:t>
       </w:r>
     </w:p>
     <w:p>
@@ -1485,6 +1548,7 @@
       <w:r>
         <w:rPr>
           <w:rFonts w:asciiTheme="majorHAnsi" w:hAnsiTheme="majorHAnsi" w:cstheme="majorHAnsi"/>
+          <w:noProof/>
           <w:sz w:val="24"/>
           <w:szCs w:val="24"/>
         </w:rPr>
@@ -1505,7 +1569,7 @@
                     <pic:cNvPicPr/>
                   </pic:nvPicPr>
                   <pic:blipFill>
-                    <a:blip r:embed="rId19"/>
+                    <a:blip r:embed="rId18"/>
                     <a:stretch>
                       <a:fillRect/>
                     </a:stretch>
@@ -1580,6 +1644,7 @@
       <w:r>
         <w:rPr>
           <w:rFonts w:asciiTheme="majorHAnsi" w:hAnsiTheme="majorHAnsi" w:cstheme="majorHAnsi"/>
+          <w:noProof/>
           <w:sz w:val="24"/>
           <w:szCs w:val="24"/>
         </w:rPr>
@@ -1599,7 +1664,7 @@
                     <pic:cNvPicPr/>
                   </pic:nvPicPr>
                   <pic:blipFill>
-                    <a:blip r:embed="rId20"/>
+                    <a:blip r:embed="rId19"/>
                     <a:stretch>
                       <a:fillRect/>
                     </a:stretch>
@@ -1704,47 +1769,43 @@
           <w:sz w:val="24"/>
           <w:szCs w:val="24"/>
         </w:rPr>
-        <w:t>The "Display Chart in a Suburb by Ratings" tool creates a pie chart for analysing listings in a specific suburb, focusing on those with ratings greater than 75. This visualisation groups and presents the total number of high-rated listings, providing an instant overview of the suburb's rating-based listing distribution.</w:t>
-      </w:r>
-      <w:r>
-        <w:rPr>
-          <w:rFonts w:asciiTheme="majorHAnsi" w:hAnsiTheme="majorHAnsi" w:cstheme="majorHAnsi"/>
-          <w:sz w:val="24"/>
-          <w:szCs w:val="24"/>
-        </w:rPr>
-        <w:t xml:space="preserve"> Figure 11 depicts the</w:t>
-      </w:r>
-      <w:r>
-        <w:rPr>
-          <w:rFonts w:asciiTheme="majorHAnsi" w:hAnsiTheme="majorHAnsi" w:cstheme="majorHAnsi"/>
-          <w:sz w:val="24"/>
-          <w:szCs w:val="24"/>
-        </w:rPr>
-        <w:t xml:space="preserve"> </w:t>
-      </w:r>
-      <w:r>
-        <w:rPr>
-          <w:rFonts w:asciiTheme="majorHAnsi" w:hAnsiTheme="majorHAnsi" w:cstheme="majorHAnsi"/>
-          <w:sz w:val="24"/>
-          <w:szCs w:val="24"/>
-        </w:rPr>
-        <w:t xml:space="preserve">diagram </w:t>
-      </w:r>
-      <w:r>
-        <w:rPr>
-          <w:rFonts w:asciiTheme="majorHAnsi" w:hAnsiTheme="majorHAnsi" w:cstheme="majorHAnsi"/>
-          <w:sz w:val="24"/>
-          <w:szCs w:val="24"/>
-        </w:rPr>
-        <w:t>created</w:t>
-      </w:r>
-      <w:r>
-        <w:rPr>
-          <w:rFonts w:asciiTheme="majorHAnsi" w:hAnsiTheme="majorHAnsi" w:cstheme="majorHAnsi"/>
-          <w:sz w:val="24"/>
-          <w:szCs w:val="24"/>
-        </w:rPr>
-        <w:t>.</w:t>
+        <w:t xml:space="preserve">The "Display Chart in a Suburb by Ratings" tool creates a pie chart for </w:t>
+      </w:r>
+      <w:proofErr w:type="spellStart"/>
+      <w:r>
+        <w:rPr>
+          <w:rFonts w:asciiTheme="majorHAnsi" w:hAnsiTheme="majorHAnsi" w:cstheme="majorHAnsi"/>
+          <w:sz w:val="24"/>
+          <w:szCs w:val="24"/>
+        </w:rPr>
+        <w:t>analysing</w:t>
+      </w:r>
+      <w:proofErr w:type="spellEnd"/>
+      <w:r>
+        <w:rPr>
+          <w:rFonts w:asciiTheme="majorHAnsi" w:hAnsiTheme="majorHAnsi" w:cstheme="majorHAnsi"/>
+          <w:sz w:val="24"/>
+          <w:szCs w:val="24"/>
+        </w:rPr>
+        <w:t xml:space="preserve"> listings in a specific suburb, focusing on those with ratings greater than 75. This </w:t>
+      </w:r>
+      <w:proofErr w:type="spellStart"/>
+      <w:r>
+        <w:rPr>
+          <w:rFonts w:asciiTheme="majorHAnsi" w:hAnsiTheme="majorHAnsi" w:cstheme="majorHAnsi"/>
+          <w:sz w:val="24"/>
+          <w:szCs w:val="24"/>
+        </w:rPr>
+        <w:t>visualisation</w:t>
+      </w:r>
+      <w:proofErr w:type="spellEnd"/>
+      <w:r>
+        <w:rPr>
+          <w:rFonts w:asciiTheme="majorHAnsi" w:hAnsiTheme="majorHAnsi" w:cstheme="majorHAnsi"/>
+          <w:sz w:val="24"/>
+          <w:szCs w:val="24"/>
+        </w:rPr>
+        <w:t xml:space="preserve"> groups and presents the total number of high-rated listings, providing an instant overview of the suburb's rating-based listing distribution. Figure 11 depicts the diagram created.</w:t>
       </w:r>
     </w:p>
     <w:p>
@@ -1765,6 +1826,7 @@
           <w:rStyle w:val="Heading1Char"/>
           <w:rFonts w:cstheme="majorHAnsi"/>
           <w:b/>
+          <w:noProof/>
           <w:sz w:val="24"/>
           <w:szCs w:val="24"/>
         </w:rPr>
@@ -1785,7 +1847,7 @@
                     <pic:cNvPicPr/>
                   </pic:nvPicPr>
                   <pic:blipFill>
-                    <a:blip r:embed="rId21"/>
+                    <a:blip r:embed="rId20"/>
                     <a:stretch>
                       <a:fillRect/>
                     </a:stretch>
@@ -1857,8 +1919,8 @@
       </w:r>
     </w:p>
     <w:sectPr>
-      <w:footerReference w:type="default" r:id="rId22"/>
-      <w:footerReference w:type="first" r:id="rId23"/>
+      <w:footerReference w:type="default" r:id="rId21"/>
+      <w:footerReference w:type="first" r:id="rId22"/>
       <w:pgSz w:w="12240" w:h="15840"/>
       <w:pgMar w:top="1440" w:right="1440" w:bottom="1440" w:left="1440" w:header="720" w:footer="720" w:gutter="0"/>
       <w:pgNumType w:start="1"/>
@@ -2152,8 +2214,19 @@
             <w:sz w:val="22"/>
             <w:szCs w:val="22"/>
           </w:rPr>
-          <w:t>Jonas Sajonas</w:t>
+          <w:t xml:space="preserve">Jonas </w:t>
         </w:r>
+        <w:proofErr w:type="spellStart"/>
+        <w:r>
+          <w:rPr>
+            <w:rStyle w:val="Heading2Char"/>
+            <w:rFonts w:asciiTheme="minorHAnsi" w:eastAsiaTheme="minorEastAsia" w:hAnsiTheme="minorHAnsi" w:cstheme="minorBidi"/>
+            <w:sz w:val="22"/>
+            <w:szCs w:val="22"/>
+          </w:rPr>
+          <w:t>Sajonas</w:t>
+        </w:r>
+        <w:proofErr w:type="spellEnd"/>
       </w:sdtContent>
     </w:sdt>
     <w:r>
@@ -2247,10 +2320,6 @@
     </w:p>
   </w:footnote>
 </w:footnotes>
-</file>
-
-<file path=word/numbering.xml><?xml version="1.0" encoding="utf-8"?>
-<w:numbering xmlns:wpc="http://schemas.microsoft.com/office/word/2010/wordprocessingCanvas" xmlns:cx="http://schemas.microsoft.com/office/drawing/2014/chartex" xmlns:cx1="http://schemas.microsoft.com/office/drawing/2015/9/8/chartex" xmlns:cx2="http://schemas.microsoft.com/office/drawing/2015/10/21/chartex" xmlns:cx3="http://schemas.microsoft.com/office/drawing/2016/5/9/chartex" xmlns:cx4="http://schemas.microsoft.com/office/drawing/2016/5/10/chartex" xmlns:cx5="http://schemas.microsoft.com/office/drawing/2016/5/11/chartex" xmlns:cx6="http://schemas.microsoft.com/office/drawing/2016/5/12/chartex" xmlns:cx7="http://schemas.microsoft.com/office/drawing/2016/5/13/chartex" xmlns:cx8="http://schemas.microsoft.com/office/drawing/2016/5/14/chartex" xmlns:mc="http://schemas.openxmlformats.org/markup-compatibility/2006" xmlns:aink="http://schemas.microsoft.com/office/drawing/2016/ink" xmlns:am3d="http://schemas.microsoft.com/office/drawing/2017/model3d" xmlns:o="urn:schemas-microsoft-com:office:office" xmlns:oel="http://schemas.microsoft.com/office/2019/extlst" xmlns:r="http://schemas.openxmlformats.org/officeDocument/2006/relationships" xmlns:m="http://schemas.openxmlformats.org/officeDocument/2006/math" xmlns:v="urn:schemas-microsoft-com:vml" xmlns:wp14="http://schemas.microsoft.com/office/word/2010/wordprocessingDrawing" xmlns:wp="http://schemas.openxmlformats.org/drawingml/2006/wordprocessingDrawing" xmlns:w10="urn:schemas-microsoft-com:office:word" xmlns:w="http://schemas.openxmlformats.org/wordprocessingml/2006/main" xmlns:w14="http://schemas.microsoft.com/office/word/2010/wordml" xmlns:w15="http://schemas.microsoft.com/office/word/2012/wordml" xmlns:w16cex="http://schemas.microsoft.com/office/word/2018/wordml/cex" xmlns:w16cid="http://schemas.microsoft.com/office/word/2016/wordml/cid" xmlns:w16="http://schemas.microsoft.com/office/word/2018/wordml" xmlns:w16sdtdh="http://schemas.microsoft.com/office/word/2020/wordml/sdtdatahash" xmlns:w16se="http://schemas.microsoft.com/office/word/2015/wordml/symex" xmlns:wpg="http://schemas.microsoft.com/office/word/2010/wordprocessingGroup" xmlns:wpi="http://schemas.microsoft.com/office/word/2010/wordprocessingInk" xmlns:wne="http://schemas.microsoft.com/office/word/2006/wordml" xmlns:wps="http://schemas.microsoft.com/office/word/2010/wordprocessingShape" mc:Ignorable="w14 w15 w16se w16cid w16 w16cex w16sdtdh wp14"/>
 </file>
 
 <file path=word/styles.xml><?xml version="1.0" encoding="utf-8"?>
@@ -3239,6 +3308,7 @@
     <w:rsid w:val="0015183A"/>
     <w:rsid w:val="00194CFB"/>
     <w:rsid w:val="00484F2F"/>
+    <w:rsid w:val="006545D7"/>
     <w:rsid w:val="00854693"/>
     <w:rsid w:val="008A4C40"/>
     <w:rsid w:val="00A87883"/>
@@ -4062,20 +4132,20 @@
 </file>
 
 <file path=customXml/item1.xml><?xml version="1.0" encoding="utf-8"?>
+<p:properties xmlns:p="http://schemas.microsoft.com/office/2006/metadata/properties" xmlns:xsi="http://www.w3.org/2001/XMLSchema-instance" xmlns:pc="http://schemas.microsoft.com/office/infopath/2007/PartnerControls">
+  <documentManagement>
+    <_activity xmlns="c92308a8-1835-41e9-8926-04f7d96944eb" xsi:nil="true"/>
+  </documentManagement>
+</p:properties>
+</file>
+
+<file path=customXml/item2.xml><?xml version="1.0" encoding="utf-8"?>
 <?mso-contentType ?>
 <FormTemplates xmlns="http://schemas.microsoft.com/sharepoint/v3/contenttype/forms">
   <Display>DocumentLibraryForm</Display>
   <Edit>DocumentLibraryForm</Edit>
   <New>DocumentLibraryForm</New>
 </FormTemplates>
-</file>
-
-<file path=customXml/item2.xml><?xml version="1.0" encoding="utf-8"?>
-<p:properties xmlns:p="http://schemas.microsoft.com/office/2006/metadata/properties" xmlns:xsi="http://www.w3.org/2001/XMLSchema-instance" xmlns:pc="http://schemas.microsoft.com/office/infopath/2007/PartnerControls">
-  <documentManagement>
-    <_activity xmlns="c92308a8-1835-41e9-8926-04f7d96944eb" xsi:nil="true"/>
-  </documentManagement>
-</p:properties>
 </file>
 
 <file path=customXml/item3.xml><?xml version="1.0" encoding="utf-8"?>
@@ -4300,19 +4370,19 @@
 </file>
 
 <file path=customXml/itemProps1.xml><?xml version="1.0" encoding="utf-8"?>
-<ds:datastoreItem xmlns:ds="http://schemas.openxmlformats.org/officeDocument/2006/customXml" ds:itemID="{89E9D22E-6A09-45FD-AEBE-89E161D0A3EF}">
+<ds:datastoreItem xmlns:ds="http://schemas.openxmlformats.org/officeDocument/2006/customXml" ds:itemID="{7FC2DA38-14ED-4C3B-91F4-BA23DD9853D8}">
   <ds:schemaRefs>
-    <ds:schemaRef ds:uri="http://schemas.microsoft.com/sharepoint/v3/contenttype/forms"/>
+    <ds:schemaRef ds:uri="http://schemas.microsoft.com/office/2006/metadata/properties"/>
+    <ds:schemaRef ds:uri="http://schemas.microsoft.com/office/infopath/2007/PartnerControls"/>
+    <ds:schemaRef ds:uri="c92308a8-1835-41e9-8926-04f7d96944eb"/>
   </ds:schemaRefs>
 </ds:datastoreItem>
 </file>
 
 <file path=customXml/itemProps2.xml><?xml version="1.0" encoding="utf-8"?>
-<ds:datastoreItem xmlns:ds="http://schemas.openxmlformats.org/officeDocument/2006/customXml" ds:itemID="{7FC2DA38-14ED-4C3B-91F4-BA23DD9853D8}">
+<ds:datastoreItem xmlns:ds="http://schemas.openxmlformats.org/officeDocument/2006/customXml" ds:itemID="{89E9D22E-6A09-45FD-AEBE-89E161D0A3EF}">
   <ds:schemaRefs>
-    <ds:schemaRef ds:uri="http://schemas.microsoft.com/office/2006/metadata/properties"/>
-    <ds:schemaRef ds:uri="http://schemas.microsoft.com/office/infopath/2007/PartnerControls"/>
-    <ds:schemaRef ds:uri="c92308a8-1835-41e9-8926-04f7d96944eb"/>
+    <ds:schemaRef ds:uri="http://schemas.microsoft.com/sharepoint/v3/contenttype/forms"/>
   </ds:schemaRefs>
 </ds:datastoreItem>
 </file>

</xml_diff>